<commit_message>
Modifications du word et use cases
Ajout des scénarios + modification d'un lien dans le use case
</commit_message>
<xml_diff>
--- a/Diagrammes et scénarios/scenario_simon.docx
+++ b/Diagrammes et scénarios/scenario_simon.docx
@@ -4731,6 +4731,12 @@
           <w:lang w:val="en-GB"/>
         </w:rPr>
       </w:pPr>
+      <w:r>
+        <w:rPr>
+          <w:lang w:val="en-GB"/>
+        </w:rPr>
+        <w:t>________________-</w:t>
+      </w:r>
     </w:p>
     <w:tbl>
       <w:tblPr>
@@ -7314,7 +7320,7 @@
                 <w:szCs w:val="24"/>
                 <w:lang w:val="en-GB"/>
               </w:rPr>
-              <w:t>1</w:t>
+              <w:t>3</w:t>
             </w:r>
           </w:p>
           <w:p>
@@ -8101,7 +8107,7 @@
                 <w:szCs w:val="24"/>
                 <w:lang w:val="en-GB"/>
               </w:rPr>
-              <w:t>2</w:t>
+              <w:t>4</w:t>
             </w:r>
           </w:p>
           <w:p>
@@ -9477,7 +9483,7 @@
                 <w:szCs w:val="24"/>
                 <w:lang w:val="en-GB"/>
               </w:rPr>
-              <w:t>3</w:t>
+              <w:t>5</w:t>
             </w:r>
           </w:p>
           <w:p>
@@ -10410,7 +10416,15 @@
                 <w:szCs w:val="24"/>
                 <w:lang w:val="en-GB"/>
               </w:rPr>
-              <w:t>14</w:t>
+              <w:t>1</w:t>
+            </w:r>
+            <w:r>
+              <w:rPr>
+                <w:sz w:val="24"/>
+                <w:szCs w:val="24"/>
+                <w:lang w:val="en-GB"/>
+              </w:rPr>
+              <w:t>6</w:t>
             </w:r>
           </w:p>
           <w:p>
@@ -11679,7 +11693,7 @@
                 <w:szCs w:val="24"/>
                 <w:lang w:val="en-GB"/>
               </w:rPr>
-              <w:t>5</w:t>
+              <w:t>7</w:t>
             </w:r>
           </w:p>
           <w:p>
@@ -12747,7 +12761,7 @@
                 <w:szCs w:val="24"/>
                 <w:lang w:val="en-GB"/>
               </w:rPr>
-              <w:t>6</w:t>
+              <w:t>8</w:t>
             </w:r>
           </w:p>
           <w:p>
@@ -13839,7 +13853,7 @@
                 <w:szCs w:val="24"/>
                 <w:lang w:val="en-GB"/>
               </w:rPr>
-              <w:t>7</w:t>
+              <w:t>9</w:t>
             </w:r>
           </w:p>
           <w:p>
@@ -14583,15 +14597,7 @@
                 <w:szCs w:val="24"/>
                 <w:lang w:val="en-GB"/>
               </w:rPr>
-              <w:t>1</w:t>
-            </w:r>
-            <w:r>
-              <w:rPr>
-                <w:sz w:val="24"/>
-                <w:szCs w:val="24"/>
-                <w:lang w:val="en-GB"/>
-              </w:rPr>
-              <w:t>8</w:t>
+              <w:t>20</w:t>
             </w:r>
           </w:p>
           <w:p>
@@ -15827,15 +15833,7 @@
                 <w:szCs w:val="24"/>
                 <w:lang w:val="en-GB"/>
               </w:rPr>
-              <w:t>1</w:t>
-            </w:r>
-            <w:r>
-              <w:rPr>
-                <w:sz w:val="24"/>
-                <w:szCs w:val="24"/>
-                <w:lang w:val="en-GB"/>
-              </w:rPr>
-              <w:t>9</w:t>
+              <w:t>21</w:t>
             </w:r>
           </w:p>
           <w:p>
@@ -16940,7 +16938,7 @@
                 <w:szCs w:val="24"/>
                 <w:lang w:val="en-GB"/>
               </w:rPr>
-              <w:t>20</w:t>
+              <w:t>22</w:t>
             </w:r>
           </w:p>
           <w:p>

</xml_diff>